<commit_message>
add inf minsk region
</commit_message>
<xml_diff>
--- a/minsk_region/minsk_region.docx
+++ b/minsk_region/minsk_region.docx
@@ -1,6 +1,6 @@
 
 <file path=word/document.xml><?xml version="1.0" encoding="utf-8"?>
-<w:document xmlns:wpc="http://schemas.microsoft.com/office/word/2010/wordprocessingCanvas" xmlns:cx="http://schemas.microsoft.com/office/drawing/2014/chartex" xmlns:cx1="http://schemas.microsoft.com/office/drawing/2015/9/8/chartex" xmlns:cx2="http://schemas.microsoft.com/office/drawing/2015/10/21/chartex" xmlns:cx3="http://schemas.microsoft.com/office/drawing/2016/5/9/chartex" xmlns:cx4="http://schemas.microsoft.com/office/drawing/2016/5/10/chartex" xmlns:cx5="http://schemas.microsoft.com/office/drawing/2016/5/11/chartex" xmlns:cx6="http://schemas.microsoft.com/office/drawing/2016/5/12/chartex" xmlns:cx7="http://schemas.microsoft.com/office/drawing/2016/5/13/chartex" xmlns:cx8="http://schemas.microsoft.com/office/drawing/2016/5/14/chartex" xmlns:mc="http://schemas.openxmlformats.org/markup-compatibility/2006" xmlns:aink="http://schemas.microsoft.com/office/drawing/2016/ink" xmlns:am3d="http://schemas.microsoft.com/office/drawing/2017/model3d" xmlns:o="urn:schemas-microsoft-com:office:office" xmlns:oel="http://schemas.microsoft.com/office/2019/extlst" xmlns:r="http://schemas.openxmlformats.org/officeDocument/2006/relationships" xmlns:m="http://schemas.openxmlformats.org/officeDocument/2006/math" xmlns:v="urn:schemas-microsoft-com:vml" xmlns:wp14="http://schemas.microsoft.com/office/word/2010/wordprocessingDrawing" xmlns:wp="http://schemas.openxmlformats.org/drawingml/2006/wordprocessingDrawing" xmlns:w10="urn:schemas-microsoft-com:office:word" xmlns:w="http://schemas.openxmlformats.org/wordprocessingml/2006/main" xmlns:w14="http://schemas.microsoft.com/office/word/2010/wordml" xmlns:w15="http://schemas.microsoft.com/office/word/2012/wordml" xmlns:w16cex="http://schemas.microsoft.com/office/word/2018/wordml/cex" xmlns:w16cid="http://schemas.microsoft.com/office/word/2016/wordml/cid" xmlns:w16="http://schemas.microsoft.com/office/word/2018/wordml" xmlns:w16sdtdh="http://schemas.microsoft.com/office/word/2020/wordml/sdtdatahash" xmlns:w16se="http://schemas.microsoft.com/office/word/2015/wordml/symex" xmlns:wpg="http://schemas.microsoft.com/office/word/2010/wordprocessingGroup" xmlns:wpi="http://schemas.microsoft.com/office/word/2010/wordprocessingInk" xmlns:wne="http://schemas.microsoft.com/office/word/2006/wordml" xmlns:wps="http://schemas.microsoft.com/office/word/2010/wordprocessingShape" mc:Ignorable="w14 w15 w16se w16cid w16 w16cex w16sdtdh wp14">
+<w:document xmlns:wpc="http://schemas.microsoft.com/office/word/2010/wordprocessingCanvas" xmlns:cx="http://schemas.microsoft.com/office/drawing/2014/chartex" xmlns:cx1="http://schemas.microsoft.com/office/drawing/2015/9/8/chartex" xmlns:cx2="http://schemas.microsoft.com/office/drawing/2015/10/21/chartex" xmlns:cx3="http://schemas.microsoft.com/office/drawing/2016/5/9/chartex" xmlns:cx4="http://schemas.microsoft.com/office/drawing/2016/5/10/chartex" xmlns:cx5="http://schemas.microsoft.com/office/drawing/2016/5/11/chartex" xmlns:cx6="http://schemas.microsoft.com/office/drawing/2016/5/12/chartex" xmlns:cx7="http://schemas.microsoft.com/office/drawing/2016/5/13/chartex" xmlns:cx8="http://schemas.microsoft.com/office/drawing/2016/5/14/chartex" xmlns:mc="http://schemas.openxmlformats.org/markup-compatibility/2006" xmlns:aink="http://schemas.microsoft.com/office/drawing/2016/ink" xmlns:am3d="http://schemas.microsoft.com/office/drawing/2017/model3d" xmlns:o="urn:schemas-microsoft-com:office:office" xmlns:r="http://schemas.openxmlformats.org/officeDocument/2006/relationships" xmlns:m="http://schemas.openxmlformats.org/officeDocument/2006/math" xmlns:v="urn:schemas-microsoft-com:vml" xmlns:wp14="http://schemas.microsoft.com/office/word/2010/wordprocessingDrawing" xmlns:wp="http://schemas.openxmlformats.org/drawingml/2006/wordprocessingDrawing" xmlns:w10="urn:schemas-microsoft-com:office:word" xmlns:w="http://schemas.openxmlformats.org/wordprocessingml/2006/main" xmlns:w14="http://schemas.microsoft.com/office/word/2010/wordml" xmlns:w15="http://schemas.microsoft.com/office/word/2012/wordml" xmlns:w16cex="http://schemas.microsoft.com/office/word/2018/wordml/cex" xmlns:w16cid="http://schemas.microsoft.com/office/word/2016/wordml/cid" xmlns:w16="http://schemas.microsoft.com/office/word/2018/wordml" xmlns:w16sdtdh="http://schemas.microsoft.com/office/word/2020/wordml/sdtdatahash" xmlns:w16se="http://schemas.microsoft.com/office/word/2015/wordml/symex" xmlns:wpg="http://schemas.microsoft.com/office/word/2010/wordprocessingGroup" xmlns:wpi="http://schemas.microsoft.com/office/word/2010/wordprocessingInk" xmlns:wne="http://schemas.microsoft.com/office/word/2006/wordml" xmlns:wps="http://schemas.microsoft.com/office/word/2010/wordprocessingShape" mc:Ignorable="w14 w15 w16se w16cid w16 w16cex w16sdtdh wp14">
   <w:body>
     <w:p>
       <w:pPr>
@@ -2780,29 +2780,7 @@
           <w:szCs w:val="28"/>
           <w:lang w:eastAsia="ru-RU"/>
         </w:rPr>
-        <w:t xml:space="preserve">Фарный </w:t>
-      </w:r>
-      <w:r>
-        <w:rPr>
-          <w:rFonts w:ascii="Times New Roman" w:eastAsia="Times New Roman" w:hAnsi="Times New Roman" w:cs="Times New Roman"/>
-          <w:color w:val="000000"/>
-          <w:kern w:val="36"/>
-          <w:sz w:val="28"/>
-          <w:szCs w:val="28"/>
-          <w:lang w:eastAsia="ru-RU"/>
-        </w:rPr>
-        <w:t>Костёл</w:t>
-      </w:r>
-      <w:r>
-        <w:rPr>
-          <w:rFonts w:ascii="Times New Roman" w:eastAsia="Times New Roman" w:hAnsi="Times New Roman" w:cs="Times New Roman"/>
-          <w:color w:val="000000"/>
-          <w:kern w:val="36"/>
-          <w:sz w:val="28"/>
-          <w:szCs w:val="28"/>
-          <w:lang w:eastAsia="ru-RU"/>
-        </w:rPr>
-        <w:t xml:space="preserve"> </w:t>
+        <w:t xml:space="preserve">Фарный Костёл </w:t>
       </w:r>
     </w:p>
     <w:p>
@@ -3211,27 +3189,7 @@
           <w:sz w:val="24"/>
           <w:szCs w:val="24"/>
         </w:rPr>
-        <w:t>в храм </w:t>
-      </w:r>
-      <w:r>
-        <w:rPr>
-          <w:rStyle w:val="nowrap"/>
-          <w:rFonts w:ascii="Times New Roman" w:hAnsi="Times New Roman" w:cs="Times New Roman"/>
-          <w:color w:val="3D3D3D"/>
-          <w:sz w:val="24"/>
-          <w:szCs w:val="24"/>
-        </w:rPr>
-        <w:t>-</w:t>
-      </w:r>
-      <w:r>
-        <w:rPr>
-          <w:rStyle w:val="nowrap"/>
-          <w:rFonts w:ascii="Times New Roman" w:hAnsi="Times New Roman" w:cs="Times New Roman"/>
-          <w:color w:val="3D3D3D"/>
-          <w:sz w:val="24"/>
-          <w:szCs w:val="24"/>
-        </w:rPr>
-        <w:t>хоры с органом.</w:t>
+        <w:t>в храм -хоры с органом.</w:t>
       </w:r>
       <w:r>
         <w:rPr>
@@ -3561,6 +3519,7 @@
           <w:rFonts w:ascii="Times New Roman" w:hAnsi="Times New Roman" w:cs="Times New Roman"/>
           <w:sz w:val="24"/>
           <w:szCs w:val="24"/>
+          <w:shd w:val="clear" w:color="auto" w:fill="FFFFFF"/>
         </w:rPr>
       </w:pPr>
       <w:r>
@@ -3579,6 +3538,369 @@
           <w:shd w:val="clear" w:color="auto" w:fill="FFFFFF"/>
         </w:rPr>
         <w:t>53.219088, 26.681197</w:t>
+      </w:r>
+    </w:p>
+    <w:p>
+      <w:pPr>
+        <w:jc w:val="both"/>
+        <w:rPr>
+          <w:rFonts w:ascii="Times New Roman" w:hAnsi="Times New Roman" w:cs="Times New Roman"/>
+          <w:sz w:val="24"/>
+          <w:szCs w:val="24"/>
+        </w:rPr>
+      </w:pPr>
+    </w:p>
+    <w:p>
+      <w:pPr>
+        <w:pStyle w:val="a3"/>
+        <w:numPr>
+          <w:ilvl w:val="0"/>
+          <w:numId w:val="4"/>
+        </w:numPr>
+        <w:jc w:val="both"/>
+        <w:rPr>
+          <w:rFonts w:ascii="Times New Roman" w:hAnsi="Times New Roman" w:cs="Times New Roman"/>
+          <w:sz w:val="24"/>
+          <w:szCs w:val="24"/>
+        </w:rPr>
+      </w:pPr>
+      <w:r>
+        <w:rPr>
+          <w:rFonts w:ascii="Times New Roman" w:hAnsi="Times New Roman" w:cs="Times New Roman"/>
+          <w:sz w:val="24"/>
+          <w:szCs w:val="24"/>
+        </w:rPr>
+        <w:t xml:space="preserve">Усадьба </w:t>
+      </w:r>
+      <w:proofErr w:type="spellStart"/>
+      <w:r>
+        <w:rPr>
+          <w:rFonts w:ascii="Times New Roman" w:hAnsi="Times New Roman" w:cs="Times New Roman"/>
+          <w:sz w:val="24"/>
+          <w:szCs w:val="24"/>
+        </w:rPr>
+        <w:t>Чапских</w:t>
+      </w:r>
+      <w:proofErr w:type="spellEnd"/>
+      <w:r>
+        <w:rPr>
+          <w:rFonts w:ascii="Times New Roman" w:hAnsi="Times New Roman" w:cs="Times New Roman"/>
+          <w:sz w:val="24"/>
+          <w:szCs w:val="24"/>
+        </w:rPr>
+        <w:t xml:space="preserve"> </w:t>
+      </w:r>
+    </w:p>
+    <w:p>
+      <w:pPr>
+        <w:ind w:firstLine="708"/>
+        <w:jc w:val="both"/>
+      </w:pPr>
+      <w:r>
+        <w:t>Минская область. Минский район, Прилуки,</w:t>
+      </w:r>
+      <w:r>
+        <w:br/>
+        <w:t xml:space="preserve">Усадьба в Прилуках под Минском известна с XVII века. Это место когда-то принадлежало Огинским, Ивановским, </w:t>
+      </w:r>
+      <w:proofErr w:type="spellStart"/>
+      <w:r>
+        <w:t>Ошторпам</w:t>
+      </w:r>
+      <w:proofErr w:type="spellEnd"/>
+      <w:r>
+        <w:t xml:space="preserve">, Горватам и </w:t>
+      </w:r>
+      <w:proofErr w:type="spellStart"/>
+      <w:r>
+        <w:t>Гуттен-Чапским</w:t>
+      </w:r>
+      <w:proofErr w:type="spellEnd"/>
+      <w:r>
+        <w:t>. В середине XVII века Огинскими тут основывается православный монастырь, который в 1740 году новыми владельцами Ивановскими переделывается в замок. Именно к тому времени относятся легенды о «зачарованном замке в Прилуках».</w:t>
+      </w:r>
+      <w:r>
+        <w:br/>
+        <w:t xml:space="preserve">Усадьба в нынешнем неоготическом стиле начала строится в 1851 году при графе </w:t>
+      </w:r>
+      <w:proofErr w:type="spellStart"/>
+      <w:r>
+        <w:t>Ошторпе</w:t>
+      </w:r>
+      <w:proofErr w:type="spellEnd"/>
+      <w:r>
+        <w:t xml:space="preserve">. Кроме самого здания усадьбы, был разбит парк, открыта оранжерея, недалеко от основной постройки возвышалась башня с часами. К сожалению, в 1868 году постройка сгорела. Очередной владелец места — Эмерик </w:t>
+      </w:r>
+      <w:proofErr w:type="spellStart"/>
+      <w:r>
+        <w:t>Гуттен-Чапский</w:t>
+      </w:r>
+      <w:proofErr w:type="spellEnd"/>
+      <w:r>
+        <w:t xml:space="preserve"> решил восстановить дворец по образцу оригинала. Не дошли до нашего времени оранжерея и башня — на этом месте располагаются огороды местных жителей.</w:t>
+      </w:r>
+      <w:r>
+        <w:br/>
+        <w:t>Жемчужинами усадьбы в Прилуках были парки и террасы, которые спускались от дворца к реке. От въездных ворот до усадебного дома вела огромная липовая аллея длиной в 240 метров и шириной 8 метров. Деревья были посажены на расстоянии одного метра друг от друга, чтобы летом образовывать высокий тенистый коридор. В основу композиции части парка, которая располагается с обратной стороны дворца, положен принцип раскрытия дальних перспектив на террасы, которые сохранились и по сей день.</w:t>
+      </w:r>
+      <w:r>
+        <w:br/>
+        <w:t>Неотъемлемой частью всей усадьбы в Прилуках является комплекс хозяйственных построек, часть из которых сохранилась и по сей день. Речь идет о конюшнях, амбаре-«</w:t>
+      </w:r>
+      <w:proofErr w:type="spellStart"/>
+      <w:r>
+        <w:t>ледовне</w:t>
+      </w:r>
+      <w:proofErr w:type="spellEnd"/>
+      <w:r>
+        <w:t xml:space="preserve">», спиртзаводе, </w:t>
+      </w:r>
+      <w:r>
+        <w:lastRenderedPageBreak/>
+        <w:t xml:space="preserve">пивоваренном заводике, домах работников и доме управляющего. Возведенные во 2-й половине XIX века за водоемом, эти постройки выдержаны в одном стиле с архитектурой </w:t>
+      </w:r>
+      <w:proofErr w:type="spellStart"/>
+      <w:proofErr w:type="gramStart"/>
+      <w:r>
+        <w:t>дворца.Во</w:t>
+      </w:r>
+      <w:proofErr w:type="spellEnd"/>
+      <w:proofErr w:type="gramEnd"/>
+      <w:r>
+        <w:t xml:space="preserve"> времена своего расцвета усадьба была своеобразным культурным центром. Здесь гостил со своим отцом композитор Станислав Монюшко, бывал Наполеон Орда.</w:t>
+      </w:r>
+      <w:r>
+        <w:br/>
+        <w:t>Во времена Второй мировой войны на территории усадьбы в Прилуках находилась ставка гауляйтера Беларуси Вильгельма Кубе. В 1944 году дворец был сильно разрушен. Его обновление с пристройкой Г-подобного крыла относится к 1958-1959 году и связано с размещением здесь НИИ охраны растений.</w:t>
+      </w:r>
+      <w:r>
+        <w:br/>
+        <w:t>Сегодня усадебный дом находится в ведении научно-исследовательского института, который и поддерживает постройку в более-менее нормальном состоянии. Хозяйственные постройки используются местными жителями, а на некоторых заметны следы незаконченного восстановления.</w:t>
+      </w:r>
+      <w:r>
+        <w:br/>
+        <w:t xml:space="preserve">Усадьба </w:t>
+      </w:r>
+      <w:proofErr w:type="spellStart"/>
+      <w:r>
+        <w:t>Чапских</w:t>
+      </w:r>
+      <w:proofErr w:type="spellEnd"/>
+      <w:r>
+        <w:t xml:space="preserve"> в Прилуках под Минском является одной из самых живописных в районе. Вспоминая владения этого именитого рода, можно побывать также в </w:t>
+      </w:r>
+      <w:proofErr w:type="spellStart"/>
+      <w:r>
+        <w:t>Станьково</w:t>
+      </w:r>
+      <w:proofErr w:type="spellEnd"/>
+      <w:r>
+        <w:t xml:space="preserve">, которое больше напоминает о минском «мэре» XIX века Кароле </w:t>
+      </w:r>
+      <w:proofErr w:type="spellStart"/>
+      <w:r>
+        <w:t>Чапском</w:t>
+      </w:r>
+      <w:proofErr w:type="spellEnd"/>
+      <w:r>
+        <w:t>.</w:t>
+      </w:r>
+    </w:p>
+    <w:p>
+      <w:pPr>
+        <w:ind w:firstLine="708"/>
+        <w:jc w:val="both"/>
+      </w:pPr>
+    </w:p>
+    <w:p>
+      <w:pPr>
+        <w:pStyle w:val="a3"/>
+        <w:numPr>
+          <w:ilvl w:val="0"/>
+          <w:numId w:val="4"/>
+        </w:numPr>
+        <w:jc w:val="both"/>
+      </w:pPr>
+      <w:r>
+        <w:t>Курган Славы</w:t>
+      </w:r>
+    </w:p>
+    <w:p>
+      <w:pPr>
+        <w:ind w:left="1276"/>
+        <w:jc w:val="both"/>
+      </w:pPr>
+    </w:p>
+    <w:p>
+      <w:pPr>
+        <w:ind w:firstLine="708"/>
+        <w:jc w:val="both"/>
+        <w:rPr>
+          <w:rFonts w:ascii="Arial" w:hAnsi="Arial" w:cs="Arial"/>
+          <w:color w:val="000000"/>
+          <w:sz w:val="21"/>
+          <w:szCs w:val="21"/>
+          <w:shd w:val="clear" w:color="auto" w:fill="FFFFFF"/>
+        </w:rPr>
+      </w:pPr>
+      <w:r>
+        <w:rPr>
+          <w:rFonts w:ascii="Arial" w:hAnsi="Arial" w:cs="Arial"/>
+          <w:color w:val="000000"/>
+          <w:sz w:val="21"/>
+          <w:szCs w:val="21"/>
+          <w:shd w:val="clear" w:color="auto" w:fill="FFFFFF"/>
+        </w:rPr>
+        <w:t>Близилась к завершению Великая Отечественная война. Так, в июле 1944 года под Минском, там, где сейчас расположен памятный комплекс, проводилась крупнейшая наступательная операция под названием «Багратион». Тогда в окружение советских войск попала 105-тысячная группировка гитлеровских войск. Это было событие под названием «Минский котел».  Победой советских войск над немецкими закончилась эта операция 11 июля.</w:t>
+      </w:r>
+      <w:r>
+        <w:rPr>
+          <w:rFonts w:ascii="Arial" w:hAnsi="Arial" w:cs="Arial"/>
+          <w:color w:val="000000"/>
+          <w:sz w:val="21"/>
+          <w:szCs w:val="21"/>
+          <w:shd w:val="clear" w:color="auto" w:fill="FFFFFF"/>
+        </w:rPr>
+        <w:t xml:space="preserve"> </w:t>
+      </w:r>
+    </w:p>
+    <w:p>
+      <w:pPr>
+        <w:ind w:firstLine="708"/>
+        <w:jc w:val="both"/>
+        <w:rPr>
+          <w:rFonts w:ascii="Arial" w:hAnsi="Arial" w:cs="Arial"/>
+          <w:color w:val="000000"/>
+          <w:sz w:val="21"/>
+          <w:szCs w:val="21"/>
+          <w:shd w:val="clear" w:color="auto" w:fill="FFFFFF"/>
+        </w:rPr>
+      </w:pPr>
+      <w:r>
+        <w:rPr>
+          <w:rFonts w:ascii="Arial" w:hAnsi="Arial" w:cs="Arial"/>
+          <w:color w:val="000000"/>
+          <w:sz w:val="21"/>
+          <w:szCs w:val="21"/>
+          <w:shd w:val="clear" w:color="auto" w:fill="FFFFFF"/>
+        </w:rPr>
+        <w:t>В честь знаменитой победы и был сооружен потомками в знак памяти «Курган Славы». Создание его началось в 1967 году. В то время каждый человек считал за честь принести горсть земли для создания памятного монумента, отдать частичку своего сердца победителям. Под руководством архитекторов, скульпторов, инженеров и художников </w:t>
+      </w:r>
+      <w:hyperlink r:id="rId5" w:tgtFrame="_blank" w:tooltip="Туризм и путешествия по Белоруссии" w:history="1">
+        <w:r>
+          <w:rPr>
+            <w:rStyle w:val="ac"/>
+            <w:rFonts w:ascii="Arial" w:hAnsi="Arial" w:cs="Arial"/>
+            <w:color w:val="337AB7"/>
+            <w:sz w:val="21"/>
+            <w:szCs w:val="21"/>
+            <w:shd w:val="clear" w:color="auto" w:fill="FFFFFF"/>
+          </w:rPr>
+          <w:t>Беларуси</w:t>
+        </w:r>
+      </w:hyperlink>
+      <w:r>
+        <w:rPr>
+          <w:rFonts w:ascii="Arial" w:hAnsi="Arial" w:cs="Arial"/>
+          <w:color w:val="000000"/>
+          <w:sz w:val="21"/>
+          <w:szCs w:val="21"/>
+          <w:shd w:val="clear" w:color="auto" w:fill="FFFFFF"/>
+        </w:rPr>
+        <w:t> шло возведение Кургана Славы. Торжественное открытие мемориала прошло в 1969 году и с тех пор идут и идут сюда люди, чтобы возложить цветы в честь победителей, вспомнить тех, кто не вернулся из боя.</w:t>
+      </w:r>
+    </w:p>
+    <w:p>
+      <w:pPr>
+        <w:shd w:val="clear" w:color="auto" w:fill="FFFFFF"/>
+        <w:spacing w:before="300" w:after="150" w:line="375" w:lineRule="atLeast"/>
+        <w:rPr>
+          <w:rFonts w:ascii="Arial" w:eastAsia="Times New Roman" w:hAnsi="Arial" w:cs="Arial"/>
+          <w:color w:val="000000"/>
+          <w:sz w:val="21"/>
+          <w:szCs w:val="21"/>
+          <w:lang w:eastAsia="ru-RU"/>
+        </w:rPr>
+      </w:pPr>
+      <w:r>
+        <w:rPr>
+          <w:rFonts w:ascii="Arial" w:eastAsia="Times New Roman" w:hAnsi="Arial" w:cs="Arial"/>
+          <w:color w:val="000000"/>
+          <w:sz w:val="21"/>
+          <w:szCs w:val="21"/>
+          <w:lang w:eastAsia="ru-RU"/>
+        </w:rPr>
+        <w:t xml:space="preserve">Иностранцы по праву говорят, что нам есть чем гордиться. Для жителей </w:t>
+      </w:r>
+      <w:proofErr w:type="gramStart"/>
+      <w:r>
+        <w:rPr>
+          <w:rFonts w:ascii="Arial" w:eastAsia="Times New Roman" w:hAnsi="Arial" w:cs="Arial"/>
+          <w:color w:val="000000"/>
+          <w:sz w:val="21"/>
+          <w:szCs w:val="21"/>
+          <w:lang w:eastAsia="ru-RU"/>
+        </w:rPr>
+        <w:t>Беларуси  восхождение</w:t>
+      </w:r>
+      <w:proofErr w:type="gramEnd"/>
+      <w:r>
+        <w:rPr>
+          <w:rFonts w:ascii="Arial" w:eastAsia="Times New Roman" w:hAnsi="Arial" w:cs="Arial"/>
+          <w:color w:val="000000"/>
+          <w:sz w:val="21"/>
+          <w:szCs w:val="21"/>
+          <w:lang w:eastAsia="ru-RU"/>
+        </w:rPr>
+        <w:t xml:space="preserve"> на «Курган Славы» - это не просто преодоление препятствий, это способ почтить память своих родных и близких. Ведь такие памятные монументы возводились для того, чтобы потомки не забывали о великом вкладе дедов и прадедов в мирную жизнь.</w:t>
+      </w:r>
+    </w:p>
+    <w:p>
+      <w:pPr>
+        <w:shd w:val="clear" w:color="auto" w:fill="FFFFFF"/>
+        <w:spacing w:before="300" w:after="150" w:line="375" w:lineRule="atLeast"/>
+        <w:jc w:val="both"/>
+        <w:rPr>
+          <w:rFonts w:ascii="Arial" w:eastAsia="Times New Roman" w:hAnsi="Arial" w:cs="Arial"/>
+          <w:color w:val="000000"/>
+          <w:sz w:val="21"/>
+          <w:szCs w:val="21"/>
+          <w:lang w:eastAsia="ru-RU"/>
+        </w:rPr>
+      </w:pPr>
+      <w:r>
+        <w:rPr>
+          <w:rFonts w:ascii="Arial" w:eastAsia="Times New Roman" w:hAnsi="Arial" w:cs="Arial"/>
+          <w:color w:val="000000"/>
+          <w:sz w:val="21"/>
+          <w:szCs w:val="21"/>
+          <w:lang w:eastAsia="ru-RU"/>
+        </w:rPr>
+        <w:t>Краткостью и лаконичностью Курган Славы еще раз напоминает нам всем о том, что не обязательно говорить пышные и витиеватые фразы, чтобы помнить. Достаточно вложить душу в свое дело.</w:t>
+      </w:r>
+    </w:p>
+    <w:p>
+      <w:pPr>
+        <w:shd w:val="clear" w:color="auto" w:fill="FFFFFF"/>
+        <w:spacing w:before="300" w:after="150" w:line="375" w:lineRule="atLeast"/>
+        <w:jc w:val="both"/>
+        <w:rPr>
+          <w:rFonts w:ascii="Arial" w:eastAsia="Times New Roman" w:hAnsi="Arial" w:cs="Arial"/>
+          <w:color w:val="000000"/>
+          <w:sz w:val="21"/>
+          <w:szCs w:val="21"/>
+          <w:lang w:eastAsia="ru-RU"/>
+        </w:rPr>
+      </w:pPr>
+      <w:r>
+        <w:rPr>
+          <w:rFonts w:ascii="Arial" w:eastAsia="Times New Roman" w:hAnsi="Arial" w:cs="Arial"/>
+          <w:color w:val="000000"/>
+          <w:sz w:val="21"/>
+          <w:szCs w:val="21"/>
+          <w:lang w:eastAsia="ru-RU"/>
+        </w:rPr>
+        <w:t>9 мая на Кургане Славы можно заметить непрекращающийся поток людей. Все они приходят сюда с цветами, отдают дань памяти, радуются в этот праздничный день великой победе нашего народа в те далекие и трудные годы. И пока будут продолжать идти к «Кургану Славы» малыши с цветами, пока будут ехать туристы со всех концов света и проходить праздничные мероприятия, память о былых победах будет жить в сердцах многих поколений.</w:t>
       </w:r>
     </w:p>
     <w:p>
@@ -3629,7 +3951,7 @@
 </file>
 
 <file path=word/numbering.xml><?xml version="1.0" encoding="utf-8"?>
-<w:numbering xmlns:wpc="http://schemas.microsoft.com/office/word/2010/wordprocessingCanvas" xmlns:cx="http://schemas.microsoft.com/office/drawing/2014/chartex" xmlns:cx1="http://schemas.microsoft.com/office/drawing/2015/9/8/chartex" xmlns:cx2="http://schemas.microsoft.com/office/drawing/2015/10/21/chartex" xmlns:cx3="http://schemas.microsoft.com/office/drawing/2016/5/9/chartex" xmlns:cx4="http://schemas.microsoft.com/office/drawing/2016/5/10/chartex" xmlns:cx5="http://schemas.microsoft.com/office/drawing/2016/5/11/chartex" xmlns:cx6="http://schemas.microsoft.com/office/drawing/2016/5/12/chartex" xmlns:cx7="http://schemas.microsoft.com/office/drawing/2016/5/13/chartex" xmlns:cx8="http://schemas.microsoft.com/office/drawing/2016/5/14/chartex" xmlns:mc="http://schemas.openxmlformats.org/markup-compatibility/2006" xmlns:aink="http://schemas.microsoft.com/office/drawing/2016/ink" xmlns:am3d="http://schemas.microsoft.com/office/drawing/2017/model3d" xmlns:o="urn:schemas-microsoft-com:office:office" xmlns:oel="http://schemas.microsoft.com/office/2019/extlst" xmlns:r="http://schemas.openxmlformats.org/officeDocument/2006/relationships" xmlns:m="http://schemas.openxmlformats.org/officeDocument/2006/math" xmlns:v="urn:schemas-microsoft-com:vml" xmlns:wp14="http://schemas.microsoft.com/office/word/2010/wordprocessingDrawing" xmlns:wp="http://schemas.openxmlformats.org/drawingml/2006/wordprocessingDrawing" xmlns:w10="urn:schemas-microsoft-com:office:word" xmlns:w="http://schemas.openxmlformats.org/wordprocessingml/2006/main" xmlns:w14="http://schemas.microsoft.com/office/word/2010/wordml" xmlns:w15="http://schemas.microsoft.com/office/word/2012/wordml" xmlns:w16cex="http://schemas.microsoft.com/office/word/2018/wordml/cex" xmlns:w16cid="http://schemas.microsoft.com/office/word/2016/wordml/cid" xmlns:w16="http://schemas.microsoft.com/office/word/2018/wordml" xmlns:w16sdtdh="http://schemas.microsoft.com/office/word/2020/wordml/sdtdatahash" xmlns:w16se="http://schemas.microsoft.com/office/word/2015/wordml/symex" xmlns:wpg="http://schemas.microsoft.com/office/word/2010/wordprocessingGroup" xmlns:wpi="http://schemas.microsoft.com/office/word/2010/wordprocessingInk" xmlns:wne="http://schemas.microsoft.com/office/word/2006/wordml" xmlns:wps="http://schemas.microsoft.com/office/word/2010/wordprocessingShape" mc:Ignorable="w14 w15 w16se w16cid w16 w16cex w16sdtdh wp14">
+<w:numbering xmlns:wpc="http://schemas.microsoft.com/office/word/2010/wordprocessingCanvas" xmlns:cx="http://schemas.microsoft.com/office/drawing/2014/chartex" xmlns:cx1="http://schemas.microsoft.com/office/drawing/2015/9/8/chartex" xmlns:cx2="http://schemas.microsoft.com/office/drawing/2015/10/21/chartex" xmlns:cx3="http://schemas.microsoft.com/office/drawing/2016/5/9/chartex" xmlns:cx4="http://schemas.microsoft.com/office/drawing/2016/5/10/chartex" xmlns:cx5="http://schemas.microsoft.com/office/drawing/2016/5/11/chartex" xmlns:cx6="http://schemas.microsoft.com/office/drawing/2016/5/12/chartex" xmlns:cx7="http://schemas.microsoft.com/office/drawing/2016/5/13/chartex" xmlns:cx8="http://schemas.microsoft.com/office/drawing/2016/5/14/chartex" xmlns:mc="http://schemas.openxmlformats.org/markup-compatibility/2006" xmlns:aink="http://schemas.microsoft.com/office/drawing/2016/ink" xmlns:am3d="http://schemas.microsoft.com/office/drawing/2017/model3d" xmlns:o="urn:schemas-microsoft-com:office:office" xmlns:r="http://schemas.openxmlformats.org/officeDocument/2006/relationships" xmlns:m="http://schemas.openxmlformats.org/officeDocument/2006/math" xmlns:v="urn:schemas-microsoft-com:vml" xmlns:wp14="http://schemas.microsoft.com/office/word/2010/wordprocessingDrawing" xmlns:wp="http://schemas.openxmlformats.org/drawingml/2006/wordprocessingDrawing" xmlns:w10="urn:schemas-microsoft-com:office:word" xmlns:w="http://schemas.openxmlformats.org/wordprocessingml/2006/main" xmlns:w14="http://schemas.microsoft.com/office/word/2010/wordml" xmlns:w15="http://schemas.microsoft.com/office/word/2012/wordml" xmlns:w16cex="http://schemas.microsoft.com/office/word/2018/wordml/cex" xmlns:w16cid="http://schemas.microsoft.com/office/word/2016/wordml/cid" xmlns:w16="http://schemas.microsoft.com/office/word/2018/wordml" xmlns:w16sdtdh="http://schemas.microsoft.com/office/word/2020/wordml/sdtdatahash" xmlns:w16se="http://schemas.microsoft.com/office/word/2015/wordml/symex" xmlns:wpg="http://schemas.microsoft.com/office/word/2010/wordprocessingGroup" xmlns:wpi="http://schemas.microsoft.com/office/word/2010/wordprocessingInk" xmlns:wne="http://schemas.microsoft.com/office/word/2006/wordml" xmlns:wps="http://schemas.microsoft.com/office/word/2010/wordprocessingShape" mc:Ignorable="w14 w15 w16se w16cid w16 w16cex w16sdtdh wp14">
   <w:abstractNum w:abstractNumId="0" w15:restartNumberingAfterBreak="0">
     <w:nsid w:val="1E7068CD"/>
     <w:multiLevelType w:val="hybridMultilevel"/>
@@ -4049,16 +4371,16 @@
       </w:rPr>
     </w:lvl>
   </w:abstractNum>
-  <w:num w:numId="1" w16cid:durableId="348336154">
+  <w:num w:numId="1">
     <w:abstractNumId w:val="0"/>
   </w:num>
-  <w:num w:numId="2" w16cid:durableId="658924094">
+  <w:num w:numId="2">
     <w:abstractNumId w:val="2"/>
   </w:num>
-  <w:num w:numId="3" w16cid:durableId="1737699039">
+  <w:num w:numId="3">
     <w:abstractNumId w:val="3"/>
   </w:num>
-  <w:num w:numId="4" w16cid:durableId="254632128">
+  <w:num w:numId="4">
     <w:abstractNumId w:val="1"/>
   </w:num>
 </w:numbering>

</xml_diff>